<commit_message>
not sure exactly what im going for here
</commit_message>
<xml_diff>
--- a/analysis/writing/size_structure.docx
+++ b/analysis/writing/size_structure.docx
@@ -213,6 +213,9 @@
         <w:t>s</w:t>
       </w:r>
       <w:r>
+        <w:t>, or random drift operating without regulatory processes that maintain a certain distribution</w:t>
+      </w:r>
+      <w:r>
         <w:t>.</w:t>
       </w:r>
       <w:r>
@@ -222,10 +225,7 @@
         <w:t>At the whole-community scale, the ISD modulates the relationship between total energy use and total abundance. A</w:t>
       </w:r>
       <w:r>
-        <w:t>lthough energy use and total abundance are sometimes assumed to be interchangeable or to vary in proportion to each other</w:t>
-      </w:r>
-      <w:r>
-        <w:t xml:space="preserve">, </w:t>
+        <w:t xml:space="preserve">lthough energy use and total abundance are sometimes assumed to be interchangeable or to vary in proportion to each other, </w:t>
       </w:r>
       <w:r>
         <w:t>d</w:t>
@@ -443,11 +443,11 @@
         <w:t xml:space="preserve"> </w:t>
       </w:r>
       <w:r>
-        <w:t xml:space="preserve">In this scenario, changes in community-wide abundance do not disproportionately impact one size class over another, and the relationship between total energy use </w:t>
+        <w:t xml:space="preserve">In this scenario, changes in community-wide abundance do not </w:t>
       </w:r>
       <w:r>
         <w:lastRenderedPageBreak/>
-        <w:t xml:space="preserve">and total abundance is conserved. </w:t>
+        <w:t xml:space="preserve">disproportionately impact one size class over another, and the relationship between total energy use and total abundance is conserved. </w:t>
       </w:r>
       <w:r>
         <w:t xml:space="preserve">However, changes to the amount or types of resources available, </w:t>

</xml_diff>